<commit_message>
Epic 2 - Yurii Bubelnyk + link
</commit_message>
<xml_diff>
--- a/ai_11/yurii_bubelnyk/epic_2/Reports/epic_2_practice_and_labs_report_yurii_bubelnyk.docx
+++ b/ai_11/yurii_bubelnyk/epic_2/Reports/epic_2_practice_and_labs_report_yurii_bubelnyk.docx
@@ -6499,6 +6499,35 @@
           <w:numId w:val="0"/>
         </w:numPr>
         <w:bidi w:val="0"/>
+        <w:jc w:val="center"/>
+        <w:rPr>
+          <w:rFonts w:hint="default" w:ascii="Times New Roman" w:hAnsi="Times New Roman" w:cs="Times New Roman"/>
+          <w:b w:val="0"/>
+          <w:bCs w:val="0"/>
+          <w:sz w:val="28"/>
+          <w:szCs w:val="28"/>
+          <w:lang w:val="uk-UA"/>
+        </w:rPr>
+      </w:pPr>
+      <w:r>
+        <w:rPr>
+          <w:rFonts w:hint="default" w:ascii="Times New Roman" w:hAnsi="Times New Roman"/>
+          <w:b/>
+          <w:bCs/>
+          <w:sz w:val="32"/>
+          <w:szCs w:val="32"/>
+          <w:lang w:val="uk-UA"/>
+        </w:rPr>
+        <w:t>VNS Lab 1 - Task 1</w:t>
+      </w:r>
+    </w:p>
+    <w:p>
+      <w:pPr>
+        <w:numPr>
+          <w:ilvl w:val="0"/>
+          <w:numId w:val="0"/>
+        </w:numPr>
+        <w:bidi w:val="0"/>
         <w:rPr>
           <w:rFonts w:hint="default" w:ascii="Times New Roman" w:hAnsi="Times New Roman" w:cs="Times New Roman"/>
           <w:b/>
@@ -6594,10 +6623,10 @@
         <w:bidi w:val="0"/>
         <w:rPr>
           <w:rFonts w:hint="default" w:ascii="Times New Roman" w:hAnsi="Times New Roman" w:cs="Times New Roman"/>
-          <w:b/>
-          <w:bCs/>
-          <w:sz w:val="32"/>
-          <w:szCs w:val="32"/>
+          <w:b w:val="0"/>
+          <w:bCs w:val="0"/>
+          <w:sz w:val="28"/>
+          <w:szCs w:val="28"/>
           <w:lang w:val="uk-UA"/>
         </w:rPr>
       </w:pPr>
@@ -6644,6 +6673,35 @@
           <w:lang w:val="uk-UA"/>
         </w:rPr>
         <w:t>Планований час виконання 5-7 хвилин.</w:t>
+      </w:r>
+    </w:p>
+    <w:p>
+      <w:pPr>
+        <w:numPr>
+          <w:ilvl w:val="0"/>
+          <w:numId w:val="0"/>
+        </w:numPr>
+        <w:bidi w:val="0"/>
+        <w:jc w:val="center"/>
+        <w:rPr>
+          <w:rFonts w:hint="default" w:ascii="Times New Roman" w:hAnsi="Times New Roman" w:cs="Times New Roman"/>
+          <w:b w:val="0"/>
+          <w:bCs w:val="0"/>
+          <w:sz w:val="28"/>
+          <w:szCs w:val="28"/>
+          <w:lang w:val="uk-UA"/>
+        </w:rPr>
+      </w:pPr>
+      <w:r>
+        <w:rPr>
+          <w:rFonts w:hint="default" w:ascii="Times New Roman" w:hAnsi="Times New Roman"/>
+          <w:b/>
+          <w:bCs/>
+          <w:sz w:val="32"/>
+          <w:szCs w:val="32"/>
+          <w:lang w:val="uk-UA"/>
+        </w:rPr>
+        <w:t>VNS Lab 1 - Task 2</w:t>
       </w:r>
     </w:p>
     <w:p>
@@ -6664,8 +6722,8 @@
         </w:rPr>
         <w:drawing>
           <wp:inline distT="0" distB="0" distL="114300" distR="114300">
-            <wp:extent cx="1343025" cy="3893820"/>
-            <wp:effectExtent l="0" t="0" r="0" b="0"/>
+            <wp:extent cx="1343025" cy="3470275"/>
+            <wp:effectExtent l="0" t="0" r="9525" b="0"/>
             <wp:docPr id="17" name="Picture 8" descr="IMG_256"/>
             <wp:cNvGraphicFramePr>
               <a:graphicFrameLocks xmlns:a="http://schemas.openxmlformats.org/drawingml/2006/main" noChangeAspect="1"/>
@@ -6688,7 +6746,7 @@
                   <pic:spPr>
                     <a:xfrm>
                       <a:off x="0" y="0"/>
-                      <a:ext cx="1343025" cy="3893820"/>
+                      <a:ext cx="1343025" cy="3470275"/>
                     </a:xfrm>
                     <a:prstGeom prst="rect">
                       <a:avLst/>
@@ -6730,10 +6788,10 @@
         <w:bidi w:val="0"/>
         <w:rPr>
           <w:rFonts w:hint="default" w:ascii="Times New Roman" w:hAnsi="Times New Roman" w:cs="Times New Roman"/>
-          <w:b/>
-          <w:bCs/>
-          <w:sz w:val="32"/>
-          <w:szCs w:val="32"/>
+          <w:b w:val="0"/>
+          <w:bCs w:val="0"/>
+          <w:sz w:val="28"/>
+          <w:szCs w:val="28"/>
           <w:lang w:val="uk-UA"/>
         </w:rPr>
       </w:pPr>
@@ -6780,6 +6838,35 @@
           <w:lang w:val="uk-UA"/>
         </w:rPr>
         <w:t>Планований час виконання 40-50 хвилин.</w:t>
+      </w:r>
+    </w:p>
+    <w:p>
+      <w:pPr>
+        <w:numPr>
+          <w:ilvl w:val="0"/>
+          <w:numId w:val="0"/>
+        </w:numPr>
+        <w:bidi w:val="0"/>
+        <w:jc w:val="center"/>
+        <w:rPr>
+          <w:rFonts w:hint="default" w:ascii="Times New Roman" w:hAnsi="Times New Roman" w:cs="Times New Roman"/>
+          <w:b w:val="0"/>
+          <w:bCs w:val="0"/>
+          <w:sz w:val="28"/>
+          <w:szCs w:val="28"/>
+          <w:lang w:val="uk-UA"/>
+        </w:rPr>
+      </w:pPr>
+      <w:r>
+        <w:rPr>
+          <w:rFonts w:hint="default" w:ascii="Times New Roman" w:hAnsi="Times New Roman"/>
+          <w:b/>
+          <w:bCs/>
+          <w:sz w:val="32"/>
+          <w:szCs w:val="32"/>
+          <w:lang w:val="uk-UA"/>
+        </w:rPr>
+        <w:t>Class Practice Work</w:t>
       </w:r>
     </w:p>
     <w:p>
@@ -6857,10 +6944,10 @@
         <w:bidi w:val="0"/>
         <w:rPr>
           <w:rFonts w:hint="default" w:ascii="Times New Roman" w:hAnsi="Times New Roman" w:cs="Times New Roman"/>
-          <w:b/>
-          <w:bCs/>
-          <w:sz w:val="32"/>
-          <w:szCs w:val="32"/>
+          <w:b w:val="0"/>
+          <w:bCs w:val="0"/>
+          <w:sz w:val="28"/>
+          <w:szCs w:val="28"/>
           <w:lang w:val="uk-UA"/>
         </w:rPr>
       </w:pPr>
@@ -6930,6 +7017,52 @@
         </w:rPr>
         <w:t xml:space="preserve"> година.</w:t>
       </w:r>
+    </w:p>
+    <w:p>
+      <w:pPr>
+        <w:numPr>
+          <w:ilvl w:val="0"/>
+          <w:numId w:val="0"/>
+        </w:numPr>
+        <w:bidi w:val="0"/>
+        <w:jc w:val="center"/>
+        <w:rPr>
+          <w:rFonts w:hint="default" w:ascii="Times New Roman" w:hAnsi="Times New Roman"/>
+          <w:b/>
+          <w:bCs/>
+          <w:sz w:val="32"/>
+          <w:szCs w:val="32"/>
+          <w:lang w:val="uk-UA"/>
+        </w:rPr>
+      </w:pPr>
+      <w:r>
+        <w:rPr>
+          <w:rFonts w:hint="default" w:ascii="Times New Roman" w:hAnsi="Times New Roman"/>
+          <w:b/>
+          <w:bCs/>
+          <w:sz w:val="32"/>
+          <w:szCs w:val="32"/>
+          <w:lang w:val="uk-UA"/>
+        </w:rPr>
+        <w:t>Algotester Lab 1</w:t>
+      </w:r>
+    </w:p>
+    <w:p>
+      <w:pPr>
+        <w:numPr>
+          <w:ilvl w:val="0"/>
+          <w:numId w:val="0"/>
+        </w:numPr>
+        <w:bidi w:val="0"/>
+        <w:rPr>
+          <w:rFonts w:hint="default" w:ascii="Times New Roman" w:hAnsi="Times New Roman" w:cs="Times New Roman"/>
+          <w:b w:val="0"/>
+          <w:bCs w:val="0"/>
+          <w:sz w:val="28"/>
+          <w:szCs w:val="28"/>
+          <w:lang w:val="uk-UA"/>
+        </w:rPr>
+      </w:pPr>
     </w:p>
     <w:p>
       <w:pPr>
@@ -7031,10 +7164,10 @@
         <w:bidi w:val="0"/>
         <w:rPr>
           <w:rFonts w:hint="default" w:ascii="Times New Roman" w:hAnsi="Times New Roman" w:cs="Times New Roman"/>
-          <w:b/>
-          <w:bCs/>
-          <w:sz w:val="32"/>
-          <w:szCs w:val="32"/>
+          <w:b w:val="0"/>
+          <w:bCs w:val="0"/>
+          <w:sz w:val="28"/>
+          <w:szCs w:val="28"/>
           <w:lang w:val="uk-UA"/>
         </w:rPr>
       </w:pPr>
@@ -7081,6 +7214,35 @@
           <w:lang w:val="uk-UA"/>
         </w:rPr>
         <w:t>Планований час виконання 10 хвилин.</w:t>
+      </w:r>
+    </w:p>
+    <w:p>
+      <w:pPr>
+        <w:numPr>
+          <w:ilvl w:val="0"/>
+          <w:numId w:val="0"/>
+        </w:numPr>
+        <w:bidi w:val="0"/>
+        <w:jc w:val="center"/>
+        <w:rPr>
+          <w:rFonts w:hint="default" w:ascii="Times New Roman" w:hAnsi="Times New Roman" w:cs="Times New Roman"/>
+          <w:b w:val="0"/>
+          <w:bCs w:val="0"/>
+          <w:sz w:val="28"/>
+          <w:szCs w:val="28"/>
+          <w:lang w:val="uk-UA"/>
+        </w:rPr>
+      </w:pPr>
+      <w:r>
+        <w:rPr>
+          <w:rFonts w:hint="default" w:ascii="Times New Roman" w:hAnsi="Times New Roman"/>
+          <w:b/>
+          <w:bCs/>
+          <w:sz w:val="32"/>
+          <w:szCs w:val="32"/>
+          <w:lang w:val="uk-UA"/>
+        </w:rPr>
+        <w:t>Self Practice Work</w:t>
       </w:r>
     </w:p>
     <w:p>
@@ -7101,7 +7263,7 @@
         </w:rPr>
         <w:drawing>
           <wp:inline distT="0" distB="0" distL="114300" distR="114300">
-            <wp:extent cx="5248275" cy="3819525"/>
+            <wp:extent cx="5248275" cy="3036570"/>
             <wp:effectExtent l="0" t="0" r="9525" b="0"/>
             <wp:docPr id="4" name="Picture 1" descr="IMG_256"/>
             <wp:cNvGraphicFramePr>
@@ -7125,7 +7287,7 @@
                   <pic:spPr>
                     <a:xfrm>
                       <a:off x="0" y="0"/>
-                      <a:ext cx="5248275" cy="3819525"/>
+                      <a:ext cx="5248275" cy="3036570"/>
                     </a:xfrm>
                     <a:prstGeom prst="rect">
                       <a:avLst/>
@@ -7150,191 +7312,183 @@
         </w:numPr>
         <w:bidi w:val="0"/>
         <w:rPr>
-          <w:rFonts w:hint="default" w:ascii="Times New Roman" w:hAnsi="Times New Roman" w:cs="Times New Roman"/>
-          <w:b/>
-          <w:bCs/>
-          <w:sz w:val="32"/>
-          <w:szCs w:val="32"/>
-          <w:lang w:val="uk-UA"/>
-        </w:rPr>
-      </w:pPr>
-    </w:p>
-    <w:p>
-      <w:pPr>
-        <w:keepNext w:val="0"/>
-        <w:keepLines w:val="0"/>
-        <w:widowControl/>
-        <w:suppressLineNumbers w:val="0"/>
-        <w:jc w:val="left"/>
-      </w:pPr>
-    </w:p>
-    <w:p>
-      <w:pPr>
-        <w:keepNext w:val="0"/>
-        <w:keepLines w:val="0"/>
-        <w:widowControl/>
-        <w:suppressLineNumbers w:val="0"/>
+          <w:rFonts w:hint="default" w:ascii="Arial" w:hAnsi="Arial" w:cs="Arial"/>
+          <w:b/>
+          <w:bCs/>
+          <w:i/>
+          <w:iCs/>
+          <w:color w:val="3B3838" w:themeColor="background2" w:themeShade="40"/>
+          <w:sz w:val="32"/>
+          <w:szCs w:val="32"/>
+          <w:u w:val="none"/>
+          <w:lang w:val="uk-UA"/>
+        </w:rPr>
+      </w:pPr>
+    </w:p>
+    <w:p>
+      <w:pPr>
+        <w:numPr>
+          <w:ilvl w:val="0"/>
+          <w:numId w:val="0"/>
+        </w:numPr>
+        <w:bidi w:val="0"/>
+        <w:rPr>
+          <w:rFonts w:hint="default" w:ascii="Arial" w:hAnsi="Arial" w:cs="Arial"/>
+          <w:b/>
+          <w:bCs/>
+          <w:i/>
+          <w:iCs/>
+          <w:color w:val="3B3838" w:themeColor="background2" w:themeShade="40"/>
+          <w:sz w:val="32"/>
+          <w:szCs w:val="32"/>
+          <w:u w:val="none"/>
+          <w:lang w:val="uk-UA"/>
+        </w:rPr>
+      </w:pPr>
+    </w:p>
+    <w:p>
+      <w:pPr>
+        <w:numPr>
+          <w:ilvl w:val="0"/>
+          <w:numId w:val="0"/>
+        </w:numPr>
+        <w:bidi w:val="0"/>
+        <w:rPr>
+          <w:rFonts w:hint="default" w:ascii="Arial" w:hAnsi="Arial" w:cs="Arial"/>
+          <w:b/>
+          <w:bCs/>
+          <w:i/>
+          <w:iCs/>
+          <w:color w:val="3B3838" w:themeColor="background2" w:themeShade="40"/>
+          <w:sz w:val="32"/>
+          <w:szCs w:val="32"/>
+          <w:u w:val="none"/>
+          <w:lang w:val="uk-UA"/>
+        </w:rPr>
+      </w:pPr>
+    </w:p>
+    <w:p>
+      <w:pPr>
+        <w:numPr>
+          <w:ilvl w:val="0"/>
+          <w:numId w:val="0"/>
+        </w:numPr>
+        <w:bidi w:val="0"/>
+        <w:rPr>
+          <w:rFonts w:hint="default" w:ascii="Arial" w:hAnsi="Arial" w:eastAsia="SimSun" w:cs="Arial"/>
+          <w:b/>
+          <w:bCs/>
+          <w:i/>
+          <w:iCs/>
+          <w:color w:val="000000"/>
+          <w:sz w:val="32"/>
+          <w:szCs w:val="32"/>
+          <w:u w:val="none"/>
+          <w:vertAlign w:val="baseline"/>
+        </w:rPr>
+      </w:pPr>
+      <w:r>
+        <w:rPr>
+          <w:rFonts w:hint="default" w:ascii="Arial" w:hAnsi="Arial" w:eastAsia="SimSun" w:cs="Arial"/>
+          <w:b/>
+          <w:bCs/>
+          <w:i/>
+          <w:iCs/>
+          <w:color w:val="000000"/>
+          <w:sz w:val="32"/>
+          <w:szCs w:val="32"/>
+          <w:u w:val="none"/>
+          <w:vertAlign w:val="baseline"/>
+        </w:rPr>
+        <w:t>Код програм з посиланням на зовнішні ресурси:</w:t>
+      </w:r>
+    </w:p>
+    <w:p>
+      <w:pPr>
+        <w:numPr>
+          <w:ilvl w:val="0"/>
+          <w:numId w:val="0"/>
+        </w:numPr>
+        <w:bidi w:val="0"/>
+        <w:rPr>
+          <w:rFonts w:hint="default" w:ascii="Arial" w:hAnsi="Arial" w:eastAsia="SimSun" w:cs="Arial"/>
+          <w:b/>
+          <w:bCs/>
+          <w:i/>
+          <w:iCs/>
+          <w:color w:val="000000"/>
+          <w:sz w:val="32"/>
+          <w:szCs w:val="32"/>
+          <w:u w:val="none"/>
+          <w:vertAlign w:val="baseline"/>
+        </w:rPr>
+      </w:pPr>
+    </w:p>
+    <w:p>
+      <w:pPr>
+        <w:numPr>
+          <w:ilvl w:val="0"/>
+          <w:numId w:val="0"/>
+        </w:numPr>
+        <w:bidi w:val="0"/>
+        <w:rPr>
+          <w:rFonts w:hint="default" w:ascii="Times New Roman" w:hAnsi="Times New Roman" w:cs="Times New Roman"/>
+          <w:b/>
+          <w:bCs/>
+          <w:sz w:val="32"/>
+          <w:szCs w:val="32"/>
+          <w:lang w:val="uk-UA"/>
+        </w:rPr>
+      </w:pPr>
+      <w:r>
+        <w:rPr>
+          <w:rFonts w:hint="default" w:ascii="Times New Roman" w:hAnsi="Times New Roman" w:cs="Times New Roman"/>
+          <w:b/>
+          <w:bCs/>
+          <w:sz w:val="32"/>
+          <w:szCs w:val="32"/>
+          <w:lang w:val="uk-UA"/>
+        </w:rPr>
+        <w:t>Завдання №1:</w:t>
+      </w:r>
+    </w:p>
+    <w:p>
+      <w:pPr>
+        <w:numPr>
+          <w:numId w:val="0"/>
+        </w:numPr>
+        <w:bidi w:val="0"/>
+        <w:ind w:leftChars="0"/>
         <w:jc w:val="center"/>
         <w:rPr>
-          <w:rFonts w:hint="default" w:ascii="Times New Roman" w:hAnsi="Times New Roman" w:eastAsia="SimSun" w:cs="Times New Roman"/>
-          <w:kern w:val="0"/>
-          <w:sz w:val="28"/>
-          <w:szCs w:val="28"/>
-          <w:lang w:val="en-US" w:eastAsia="zh-CN" w:bidi="ar"/>
-        </w:rPr>
-      </w:pPr>
-    </w:p>
-    <w:p>
-      <w:pPr>
-        <w:numPr>
-          <w:ilvl w:val="0"/>
-          <w:numId w:val="0"/>
-        </w:numPr>
-        <w:bidi w:val="0"/>
-        <w:rPr>
-          <w:rFonts w:hint="default" w:ascii="Times New Roman" w:hAnsi="Times New Roman" w:cs="Times New Roman"/>
-          <w:b/>
-          <w:bCs/>
-          <w:sz w:val="32"/>
-          <w:szCs w:val="32"/>
-          <w:lang w:val="uk-UA"/>
-        </w:rPr>
-      </w:pPr>
-    </w:p>
-    <w:p>
-      <w:pPr>
-        <w:numPr>
-          <w:ilvl w:val="0"/>
-          <w:numId w:val="0"/>
-        </w:numPr>
-        <w:bidi w:val="0"/>
-        <w:rPr>
-          <w:rFonts w:hint="default" w:ascii="Arial" w:hAnsi="Arial" w:cs="Arial"/>
-          <w:b/>
-          <w:bCs/>
-          <w:i/>
-          <w:iCs/>
-          <w:color w:val="3B3838" w:themeColor="background2" w:themeShade="40"/>
-          <w:sz w:val="32"/>
-          <w:szCs w:val="32"/>
-          <w:u w:val="none"/>
-          <w:lang w:val="uk-UA"/>
-        </w:rPr>
-      </w:pPr>
-    </w:p>
-    <w:p>
-      <w:pPr>
-        <w:numPr>
-          <w:ilvl w:val="0"/>
-          <w:numId w:val="0"/>
-        </w:numPr>
-        <w:bidi w:val="0"/>
-        <w:rPr>
-          <w:rFonts w:hint="default" w:ascii="Arial" w:hAnsi="Arial" w:cs="Arial"/>
-          <w:b/>
-          <w:bCs/>
-          <w:i/>
-          <w:iCs/>
-          <w:color w:val="3B3838" w:themeColor="background2" w:themeShade="40"/>
-          <w:sz w:val="32"/>
-          <w:szCs w:val="32"/>
-          <w:u w:val="none"/>
-          <w:lang w:val="uk-UA"/>
-        </w:rPr>
-      </w:pPr>
-    </w:p>
-    <w:p>
-      <w:pPr>
-        <w:numPr>
-          <w:ilvl w:val="0"/>
-          <w:numId w:val="0"/>
-        </w:numPr>
-        <w:bidi w:val="0"/>
-        <w:rPr>
-          <w:rFonts w:hint="default" w:ascii="Arial" w:hAnsi="Arial" w:eastAsia="SimSun" w:cs="Arial"/>
-          <w:b/>
-          <w:bCs/>
-          <w:i/>
-          <w:iCs/>
-          <w:color w:val="000000"/>
-          <w:sz w:val="32"/>
-          <w:szCs w:val="32"/>
-          <w:u w:val="none"/>
-          <w:vertAlign w:val="baseline"/>
-        </w:rPr>
-      </w:pPr>
-      <w:r>
-        <w:rPr>
-          <w:rFonts w:hint="default" w:ascii="Arial" w:hAnsi="Arial" w:eastAsia="SimSun" w:cs="Arial"/>
-          <w:b/>
-          <w:bCs/>
-          <w:i/>
-          <w:iCs/>
-          <w:color w:val="000000"/>
-          <w:sz w:val="32"/>
-          <w:szCs w:val="32"/>
-          <w:u w:val="none"/>
-          <w:vertAlign w:val="baseline"/>
-        </w:rPr>
-        <w:t>Код програм з посиланням на зовнішні ресурси:</w:t>
-      </w:r>
-    </w:p>
-    <w:p>
-      <w:pPr>
-        <w:numPr>
-          <w:ilvl w:val="0"/>
-          <w:numId w:val="0"/>
-        </w:numPr>
-        <w:bidi w:val="0"/>
-        <w:rPr>
-          <w:rFonts w:hint="default" w:ascii="Arial" w:hAnsi="Arial" w:eastAsia="SimSun" w:cs="Arial"/>
-          <w:b/>
-          <w:bCs/>
-          <w:i/>
-          <w:iCs/>
-          <w:color w:val="000000"/>
-          <w:sz w:val="32"/>
-          <w:szCs w:val="32"/>
-          <w:u w:val="none"/>
-          <w:vertAlign w:val="baseline"/>
-        </w:rPr>
-      </w:pPr>
-    </w:p>
-    <w:p>
-      <w:pPr>
-        <w:numPr>
-          <w:ilvl w:val="0"/>
-          <w:numId w:val="0"/>
-        </w:numPr>
-        <w:bidi w:val="0"/>
-        <w:rPr>
-          <w:rFonts w:hint="default" w:ascii="Times New Roman" w:hAnsi="Times New Roman" w:cs="Times New Roman"/>
-          <w:b/>
-          <w:bCs/>
-          <w:sz w:val="32"/>
-          <w:szCs w:val="32"/>
-          <w:lang w:val="uk-UA"/>
-        </w:rPr>
-      </w:pPr>
-      <w:r>
-        <w:rPr>
-          <w:rFonts w:hint="default" w:ascii="Times New Roman" w:hAnsi="Times New Roman" w:cs="Times New Roman"/>
-          <w:b/>
-          <w:bCs/>
-          <w:sz w:val="32"/>
-          <w:szCs w:val="32"/>
-          <w:lang w:val="uk-UA"/>
-        </w:rPr>
-        <w:t>Завдання №1:</w:t>
-      </w:r>
-    </w:p>
-    <w:p>
-      <w:pPr>
-        <w:numPr>
-          <w:ilvl w:val="0"/>
-          <w:numId w:val="0"/>
-        </w:numPr>
-        <w:bidi w:val="0"/>
+          <w:rFonts w:hint="default" w:ascii="Times New Roman" w:hAnsi="Times New Roman" w:cs="Times New Roman"/>
+          <w:b/>
+          <w:bCs/>
+          <w:sz w:val="32"/>
+          <w:szCs w:val="32"/>
+          <w:lang w:val="uk-UA"/>
+        </w:rPr>
+      </w:pPr>
+      <w:r>
+        <w:rPr>
+          <w:rFonts w:hint="default" w:ascii="Times New Roman" w:hAnsi="Times New Roman"/>
+          <w:b/>
+          <w:bCs/>
+          <w:sz w:val="32"/>
+          <w:szCs w:val="32"/>
+          <w:lang w:val="uk-UA"/>
+        </w:rPr>
+        <w:t>VNS Lab 1 - Task 1</w:t>
+      </w:r>
+    </w:p>
+    <w:p>
+      <w:pPr>
+        <w:numPr>
+          <w:ilvl w:val="0"/>
+          <w:numId w:val="0"/>
+        </w:numPr>
+        <w:bidi w:val="0"/>
+        <w:jc w:val="center"/>
         <w:rPr>
           <w:rFonts w:hint="default" w:ascii="Times New Roman" w:hAnsi="Times New Roman" w:cs="Times New Roman"/>
           <w:b w:val="0"/>
@@ -7349,11 +7503,64 @@
           <w:rFonts w:hint="default" w:ascii="Times New Roman" w:hAnsi="Times New Roman" w:cs="Times New Roman"/>
           <w:b w:val="0"/>
           <w:bCs w:val="0"/>
+          <w:color w:val="auto"/>
+          <w:sz w:val="28"/>
+          <w:szCs w:val="28"/>
+          <w:u w:val="none"/>
+          <w:lang w:val="uk-UA"/>
+        </w:rPr>
+        <w:fldChar w:fldCharType="begin"/>
+      </w:r>
+      <w:r>
+        <w:rPr>
+          <w:rFonts w:hint="default" w:ascii="Times New Roman" w:hAnsi="Times New Roman" w:cs="Times New Roman"/>
+          <w:b w:val="0"/>
+          <w:bCs w:val="0"/>
+          <w:color w:val="auto"/>
+          <w:sz w:val="28"/>
+          <w:szCs w:val="28"/>
+          <w:u w:val="none"/>
+          <w:lang w:val="uk-UA"/>
+        </w:rPr>
+        <w:instrText xml:space="preserve"> HYPERLINK "https://github.com/artificial-intelligence-department/ai_programming_playground_2024/pull/70/commits/dda247af478b48c8215e3544a5eafff619ea7a0c" \l "diff-0ce8297e094d8803ebda83f2b4b9aca9f05f749b913b85e5975b8d7dc51c41de" </w:instrText>
+      </w:r>
+      <w:r>
+        <w:rPr>
+          <w:rFonts w:hint="default" w:ascii="Times New Roman" w:hAnsi="Times New Roman" w:cs="Times New Roman"/>
+          <w:b w:val="0"/>
+          <w:bCs w:val="0"/>
+          <w:color w:val="auto"/>
+          <w:sz w:val="28"/>
+          <w:szCs w:val="28"/>
+          <w:u w:val="none"/>
+          <w:lang w:val="uk-UA"/>
+        </w:rPr>
+        <w:fldChar w:fldCharType="separate"/>
+      </w:r>
+      <w:r>
+        <w:rPr>
+          <w:rStyle w:val="6"/>
+          <w:rFonts w:hint="default" w:ascii="Times New Roman" w:hAnsi="Times New Roman" w:cs="Times New Roman"/>
+          <w:b w:val="0"/>
+          <w:bCs w:val="0"/>
           <w:sz w:val="28"/>
           <w:szCs w:val="28"/>
           <w:lang w:val="uk-UA"/>
         </w:rPr>
         <w:t>Посилання на файл програми</w:t>
+      </w:r>
+      <w:r>
+        <w:rPr>
+          <w:rFonts w:hint="default" w:ascii="Times New Roman" w:hAnsi="Times New Roman" w:cs="Times New Roman"/>
+          <w:b w:val="0"/>
+          <w:bCs w:val="0"/>
+          <w:color w:val="auto"/>
+          <w:sz w:val="28"/>
+          <w:szCs w:val="28"/>
+          <w:u w:val="none"/>
+          <w:lang w:val="uk-UA"/>
+        </w:rPr>
+        <w:fldChar w:fldCharType="end"/>
       </w:r>
       <w:r>
         <w:rPr>
@@ -7501,6 +7708,36 @@
           <w:numId w:val="0"/>
         </w:numPr>
         <w:bidi w:val="0"/>
+        <w:jc w:val="center"/>
+        <w:rPr>
+          <w:rFonts w:hint="default" w:ascii="Times New Roman" w:hAnsi="Times New Roman" w:cs="Times New Roman"/>
+          <w:b/>
+          <w:bCs/>
+          <w:sz w:val="32"/>
+          <w:szCs w:val="32"/>
+          <w:lang w:val="uk-UA"/>
+        </w:rPr>
+      </w:pPr>
+      <w:r>
+        <w:rPr>
+          <w:rFonts w:hint="default" w:ascii="Times New Roman" w:hAnsi="Times New Roman"/>
+          <w:b/>
+          <w:bCs/>
+          <w:sz w:val="32"/>
+          <w:szCs w:val="32"/>
+          <w:lang w:val="uk-UA"/>
+        </w:rPr>
+        <w:t>VNS Lab 1 - Task 2</w:t>
+      </w:r>
+    </w:p>
+    <w:p>
+      <w:pPr>
+        <w:numPr>
+          <w:ilvl w:val="0"/>
+          <w:numId w:val="0"/>
+        </w:numPr>
+        <w:bidi w:val="0"/>
+        <w:jc w:val="center"/>
         <w:rPr>
           <w:rFonts w:hint="default" w:ascii="Times New Roman" w:hAnsi="Times New Roman" w:cs="Times New Roman"/>
           <w:b w:val="0"/>
@@ -7515,6 +7752,46 @@
           <w:rFonts w:hint="default" w:ascii="Times New Roman" w:hAnsi="Times New Roman" w:cs="Times New Roman"/>
           <w:b w:val="0"/>
           <w:bCs w:val="0"/>
+          <w:color w:val="auto"/>
+          <w:sz w:val="28"/>
+          <w:szCs w:val="28"/>
+          <w:u w:val="none"/>
+          <w:lang w:val="uk-UA"/>
+        </w:rPr>
+        <w:fldChar w:fldCharType="begin"/>
+      </w:r>
+      <w:r>
+        <w:rPr>
+          <w:rFonts w:hint="default" w:ascii="Times New Roman" w:hAnsi="Times New Roman" w:cs="Times New Roman"/>
+          <w:b w:val="0"/>
+          <w:bCs w:val="0"/>
+          <w:color w:val="auto"/>
+          <w:sz w:val="28"/>
+          <w:szCs w:val="28"/>
+          <w:u w:val="none"/>
+          <w:lang w:val="uk-UA"/>
+        </w:rPr>
+        <w:instrText xml:space="preserve"> HYPERLINK "https://github.com/artificial-intelligence-department/ai_programming_playground_2024/pull/70/commits/dda247af478b48c8215e3544a5eafff619ea7a0c" \l "diff-33e8bd6f2c27562c0cb586eac24e1f92c4a42e9e1335f6002f7db8e9934532f8" </w:instrText>
+      </w:r>
+      <w:r>
+        <w:rPr>
+          <w:rFonts w:hint="default" w:ascii="Times New Roman" w:hAnsi="Times New Roman" w:cs="Times New Roman"/>
+          <w:b w:val="0"/>
+          <w:bCs w:val="0"/>
+          <w:color w:val="auto"/>
+          <w:sz w:val="28"/>
+          <w:szCs w:val="28"/>
+          <w:u w:val="none"/>
+          <w:lang w:val="uk-UA"/>
+        </w:rPr>
+        <w:fldChar w:fldCharType="separate"/>
+      </w:r>
+      <w:r>
+        <w:rPr>
+          <w:rStyle w:val="6"/>
+          <w:rFonts w:hint="default" w:ascii="Times New Roman" w:hAnsi="Times New Roman" w:cs="Times New Roman"/>
+          <w:b w:val="0"/>
+          <w:bCs w:val="0"/>
           <w:sz w:val="28"/>
           <w:szCs w:val="28"/>
           <w:lang w:val="uk-UA"/>
@@ -7523,6 +7800,7 @@
       </w:r>
       <w:r>
         <w:rPr>
+          <w:rStyle w:val="6"/>
           <w:rFonts w:hint="default" w:ascii="Times New Roman" w:hAnsi="Times New Roman" w:cs="Times New Roman"/>
           <w:b w:val="0"/>
           <w:bCs w:val="0"/>
@@ -7531,6 +7809,19 @@
           <w:lang w:val="en-US"/>
         </w:rPr>
         <w:t>.</w:t>
+      </w:r>
+      <w:r>
+        <w:rPr>
+          <w:rFonts w:hint="default" w:ascii="Times New Roman" w:hAnsi="Times New Roman" w:cs="Times New Roman"/>
+          <w:b w:val="0"/>
+          <w:bCs w:val="0"/>
+          <w:color w:val="auto"/>
+          <w:sz w:val="28"/>
+          <w:szCs w:val="28"/>
+          <w:u w:val="none"/>
+          <w:lang w:val="uk-UA"/>
+        </w:rPr>
+        <w:fldChar w:fldCharType="end"/>
       </w:r>
     </w:p>
     <w:p>
@@ -7651,6 +7942,36 @@
           <w:numId w:val="0"/>
         </w:numPr>
         <w:bidi w:val="0"/>
+        <w:jc w:val="center"/>
+        <w:rPr>
+          <w:rFonts w:hint="default" w:ascii="Times New Roman" w:hAnsi="Times New Roman"/>
+          <w:b/>
+          <w:bCs/>
+          <w:sz w:val="32"/>
+          <w:szCs w:val="32"/>
+          <w:lang w:val="uk-UA"/>
+        </w:rPr>
+      </w:pPr>
+      <w:r>
+        <w:rPr>
+          <w:rFonts w:hint="default" w:ascii="Times New Roman" w:hAnsi="Times New Roman"/>
+          <w:b/>
+          <w:bCs/>
+          <w:sz w:val="32"/>
+          <w:szCs w:val="32"/>
+          <w:lang w:val="uk-UA"/>
+        </w:rPr>
+        <w:t>Class Practice Work</w:t>
+      </w:r>
+    </w:p>
+    <w:p>
+      <w:pPr>
+        <w:numPr>
+          <w:ilvl w:val="0"/>
+          <w:numId w:val="0"/>
+        </w:numPr>
+        <w:bidi w:val="0"/>
+        <w:jc w:val="center"/>
         <w:rPr>
           <w:rFonts w:hint="default"/>
           <w:lang w:val="uk-UA"/>
@@ -7661,6 +7982,46 @@
           <w:rFonts w:hint="default" w:ascii="Times New Roman" w:hAnsi="Times New Roman" w:cs="Times New Roman"/>
           <w:b w:val="0"/>
           <w:bCs w:val="0"/>
+          <w:color w:val="auto"/>
+          <w:sz w:val="28"/>
+          <w:szCs w:val="28"/>
+          <w:u w:val="none"/>
+          <w:lang w:val="uk-UA"/>
+        </w:rPr>
+        <w:fldChar w:fldCharType="begin"/>
+      </w:r>
+      <w:r>
+        <w:rPr>
+          <w:rFonts w:hint="default" w:ascii="Times New Roman" w:hAnsi="Times New Roman" w:cs="Times New Roman"/>
+          <w:b w:val="0"/>
+          <w:bCs w:val="0"/>
+          <w:color w:val="auto"/>
+          <w:sz w:val="28"/>
+          <w:szCs w:val="28"/>
+          <w:u w:val="none"/>
+          <w:lang w:val="uk-UA"/>
+        </w:rPr>
+        <w:instrText xml:space="preserve"> HYPERLINK "https://github.com/artificial-intelligence-department/ai_programming_playground_2024/pull/70/commits/dda247af478b48c8215e3544a5eafff619ea7a0c" \l "diff-77df8a52835b8bd749f949f7d5a9b628130ebf643d5cd67ad14abbb951ece75f" </w:instrText>
+      </w:r>
+      <w:r>
+        <w:rPr>
+          <w:rFonts w:hint="default" w:ascii="Times New Roman" w:hAnsi="Times New Roman" w:cs="Times New Roman"/>
+          <w:b w:val="0"/>
+          <w:bCs w:val="0"/>
+          <w:color w:val="auto"/>
+          <w:sz w:val="28"/>
+          <w:szCs w:val="28"/>
+          <w:u w:val="none"/>
+          <w:lang w:val="uk-UA"/>
+        </w:rPr>
+        <w:fldChar w:fldCharType="separate"/>
+      </w:r>
+      <w:r>
+        <w:rPr>
+          <w:rStyle w:val="6"/>
+          <w:rFonts w:hint="default" w:ascii="Times New Roman" w:hAnsi="Times New Roman" w:cs="Times New Roman"/>
+          <w:b w:val="0"/>
+          <w:bCs w:val="0"/>
           <w:sz w:val="28"/>
           <w:szCs w:val="28"/>
           <w:lang w:val="uk-UA"/>
@@ -7669,6 +8030,7 @@
       </w:r>
       <w:r>
         <w:rPr>
+          <w:rStyle w:val="6"/>
           <w:rFonts w:hint="default" w:ascii="Times New Roman" w:hAnsi="Times New Roman" w:cs="Times New Roman"/>
           <w:b w:val="0"/>
           <w:bCs w:val="0"/>
@@ -7677,6 +8039,19 @@
           <w:lang w:val="en-US"/>
         </w:rPr>
         <w:t>.</w:t>
+      </w:r>
+      <w:r>
+        <w:rPr>
+          <w:rFonts w:hint="default" w:ascii="Times New Roman" w:hAnsi="Times New Roman" w:cs="Times New Roman"/>
+          <w:b w:val="0"/>
+          <w:bCs w:val="0"/>
+          <w:color w:val="auto"/>
+          <w:sz w:val="28"/>
+          <w:szCs w:val="28"/>
+          <w:u w:val="none"/>
+          <w:lang w:val="uk-UA"/>
+        </w:rPr>
+        <w:fldChar w:fldCharType="end"/>
       </w:r>
     </w:p>
     <w:p>
@@ -7690,8 +8065,8 @@
       <w:r>
         <w:drawing>
           <wp:inline distT="0" distB="0" distL="114300" distR="114300">
-            <wp:extent cx="5269865" cy="5128895"/>
-            <wp:effectExtent l="0" t="0" r="6985" b="14605"/>
+            <wp:extent cx="5269865" cy="3848100"/>
+            <wp:effectExtent l="0" t="0" r="6985" b="0"/>
             <wp:docPr id="9" name="Picture 8"/>
             <wp:cNvGraphicFramePr>
               <a:graphicFrameLocks xmlns:a="http://schemas.openxmlformats.org/drawingml/2006/main" noChangeAspect="1"/>
@@ -7707,6 +8082,7 @@
                   </pic:nvPicPr>
                   <pic:blipFill>
                     <a:blip r:embed="rId12"/>
+                    <a:srcRect t="5958" b="6054"/>
                     <a:stretch>
                       <a:fillRect/>
                     </a:stretch>
@@ -7714,7 +8090,7 @@
                   <pic:spPr>
                     <a:xfrm>
                       <a:off x="0" y="0"/>
-                      <a:ext cx="5269865" cy="5128895"/>
+                      <a:ext cx="5269865" cy="3848100"/>
                     </a:xfrm>
                     <a:prstGeom prst="rect">
                       <a:avLst/>
@@ -7742,8 +8118,8 @@
       <w:r>
         <w:drawing>
           <wp:inline distT="0" distB="0" distL="114300" distR="114300">
-            <wp:extent cx="5273040" cy="3520440"/>
-            <wp:effectExtent l="0" t="0" r="3810" b="3810"/>
+            <wp:extent cx="5273040" cy="3045460"/>
+            <wp:effectExtent l="0" t="0" r="0" b="0"/>
             <wp:docPr id="10" name="Picture 9"/>
             <wp:cNvGraphicFramePr>
               <a:graphicFrameLocks xmlns:a="http://schemas.openxmlformats.org/drawingml/2006/main" noChangeAspect="1"/>
@@ -7759,7 +8135,7 @@
                   </pic:nvPicPr>
                   <pic:blipFill>
                     <a:blip r:embed="rId13"/>
-                    <a:srcRect b="22803"/>
+                    <a:srcRect t="8118" b="25101"/>
                     <a:stretch>
                       <a:fillRect/>
                     </a:stretch>
@@ -7767,7 +8143,7 @@
                   <pic:spPr>
                     <a:xfrm>
                       <a:off x="0" y="0"/>
-                      <a:ext cx="5273040" cy="3520440"/>
+                      <a:ext cx="5273040" cy="3045460"/>
                     </a:xfrm>
                     <a:prstGeom prst="rect">
                       <a:avLst/>
@@ -7850,6 +8226,36 @@
           <w:numId w:val="0"/>
         </w:numPr>
         <w:bidi w:val="0"/>
+        <w:jc w:val="center"/>
+        <w:rPr>
+          <w:rFonts w:hint="default" w:ascii="Times New Roman" w:hAnsi="Times New Roman" w:cs="Times New Roman"/>
+          <w:b/>
+          <w:bCs/>
+          <w:sz w:val="32"/>
+          <w:szCs w:val="32"/>
+          <w:lang w:val="uk-UA"/>
+        </w:rPr>
+      </w:pPr>
+      <w:r>
+        <w:rPr>
+          <w:rFonts w:hint="default" w:ascii="Times New Roman" w:hAnsi="Times New Roman"/>
+          <w:b/>
+          <w:bCs/>
+          <w:sz w:val="32"/>
+          <w:szCs w:val="32"/>
+          <w:lang w:val="uk-UA"/>
+        </w:rPr>
+        <w:t>Algotester Lab 1</w:t>
+      </w:r>
+    </w:p>
+    <w:p>
+      <w:pPr>
+        <w:numPr>
+          <w:ilvl w:val="0"/>
+          <w:numId w:val="0"/>
+        </w:numPr>
+        <w:bidi w:val="0"/>
+        <w:jc w:val="center"/>
         <w:rPr>
           <w:rFonts w:hint="default" w:ascii="Times New Roman" w:hAnsi="Times New Roman" w:cs="Times New Roman"/>
           <w:b w:val="0"/>
@@ -7954,6 +8360,7 @@
           <w:lang w:val="en-US"/>
         </w:rPr>
       </w:pPr>
+      <w:bookmarkStart w:id="0" w:name="_GoBack"/>
       <w:r>
         <w:drawing>
           <wp:inline distT="0" distB="0" distL="114300" distR="114300">
@@ -7997,6 +8404,7 @@
           </wp:inline>
         </w:drawing>
       </w:r>
+      <w:bookmarkEnd w:id="0"/>
     </w:p>
     <w:p>
       <w:pPr>
@@ -8064,6 +8472,36 @@
           <w:numId w:val="0"/>
         </w:numPr>
         <w:bidi w:val="0"/>
+        <w:jc w:val="center"/>
+        <w:rPr>
+          <w:rFonts w:hint="default" w:ascii="Times New Roman" w:hAnsi="Times New Roman" w:cs="Times New Roman"/>
+          <w:b/>
+          <w:bCs/>
+          <w:sz w:val="32"/>
+          <w:szCs w:val="32"/>
+          <w:lang w:val="uk-UA"/>
+        </w:rPr>
+      </w:pPr>
+      <w:r>
+        <w:rPr>
+          <w:rFonts w:hint="default" w:ascii="Times New Roman" w:hAnsi="Times New Roman"/>
+          <w:b/>
+          <w:bCs/>
+          <w:sz w:val="32"/>
+          <w:szCs w:val="32"/>
+          <w:lang w:val="uk-UA"/>
+        </w:rPr>
+        <w:t>Self Practice Work</w:t>
+      </w:r>
+    </w:p>
+    <w:p>
+      <w:pPr>
+        <w:numPr>
+          <w:ilvl w:val="0"/>
+          <w:numId w:val="0"/>
+        </w:numPr>
+        <w:bidi w:val="0"/>
+        <w:jc w:val="center"/>
         <w:rPr>
           <w:rFonts w:hint="default" w:ascii="Times New Roman" w:hAnsi="Times New Roman" w:cs="Times New Roman"/>
           <w:b w:val="0"/>
@@ -8082,10 +8520,45 @@
           <w:szCs w:val="28"/>
           <w:lang w:val="uk-UA"/>
         </w:rPr>
+        <w:fldChar w:fldCharType="begin"/>
+      </w:r>
+      <w:r>
+        <w:rPr>
+          <w:rFonts w:hint="default" w:ascii="Times New Roman" w:hAnsi="Times New Roman" w:cs="Times New Roman"/>
+          <w:b w:val="0"/>
+          <w:bCs w:val="0"/>
+          <w:sz w:val="28"/>
+          <w:szCs w:val="28"/>
+          <w:lang w:val="uk-UA"/>
+        </w:rPr>
+        <w:instrText xml:space="preserve"> HYPERLINK "https://github.com/artificial-intelligence-department/ai_programming_playground_2024/pull/70/commits/dda247af478b48c8215e3544a5eafff619ea7a0c" \l "diff-6e0471e2a3f8fcb5266ac99aab77ff6b6c363e188707216fd7b1845b9862d068" </w:instrText>
+      </w:r>
+      <w:r>
+        <w:rPr>
+          <w:rFonts w:hint="default" w:ascii="Times New Roman" w:hAnsi="Times New Roman" w:cs="Times New Roman"/>
+          <w:b w:val="0"/>
+          <w:bCs w:val="0"/>
+          <w:sz w:val="28"/>
+          <w:szCs w:val="28"/>
+          <w:lang w:val="uk-UA"/>
+        </w:rPr>
+        <w:fldChar w:fldCharType="separate"/>
+      </w:r>
+      <w:r>
+        <w:rPr>
+          <w:rStyle w:val="6"/>
+          <w:rFonts w:hint="default" w:ascii="Times New Roman" w:hAnsi="Times New Roman" w:cs="Times New Roman"/>
+          <w:b w:val="0"/>
+          <w:bCs w:val="0"/>
+          <w:sz w:val="28"/>
+          <w:szCs w:val="28"/>
+          <w:lang w:val="uk-UA"/>
+        </w:rPr>
         <w:t>Посилання на файл програми</w:t>
       </w:r>
       <w:r>
         <w:rPr>
+          <w:rStyle w:val="6"/>
           <w:rFonts w:hint="default" w:ascii="Times New Roman" w:hAnsi="Times New Roman" w:cs="Times New Roman"/>
           <w:b w:val="0"/>
           <w:bCs w:val="0"/>
@@ -8094,6 +8567,17 @@
           <w:lang w:val="en-US"/>
         </w:rPr>
         <w:t>.</w:t>
+      </w:r>
+      <w:r>
+        <w:rPr>
+          <w:rFonts w:hint="default" w:ascii="Times New Roman" w:hAnsi="Times New Roman" w:cs="Times New Roman"/>
+          <w:b w:val="0"/>
+          <w:bCs w:val="0"/>
+          <w:sz w:val="28"/>
+          <w:szCs w:val="28"/>
+          <w:lang w:val="uk-UA"/>
+        </w:rPr>
+        <w:fldChar w:fldCharType="end"/>
       </w:r>
     </w:p>
     <w:p>
@@ -8253,6 +8737,35 @@
           <w:ilvl w:val="0"/>
           <w:numId w:val="0"/>
         </w:numPr>
+        <w:bidi w:val="0"/>
+        <w:jc w:val="center"/>
+        <w:rPr>
+          <w:rFonts w:hint="default" w:ascii="Times New Roman" w:hAnsi="Times New Roman" w:cs="Times New Roman"/>
+          <w:b/>
+          <w:bCs/>
+          <w:sz w:val="32"/>
+          <w:szCs w:val="32"/>
+          <w:lang w:val="uk-UA"/>
+        </w:rPr>
+      </w:pPr>
+      <w:r>
+        <w:rPr>
+          <w:rFonts w:hint="default" w:ascii="Times New Roman" w:hAnsi="Times New Roman"/>
+          <w:b/>
+          <w:bCs/>
+          <w:sz w:val="32"/>
+          <w:szCs w:val="32"/>
+          <w:lang w:val="uk-UA"/>
+        </w:rPr>
+        <w:t>VNS Lab 1 - Task 1</w:t>
+      </w:r>
+    </w:p>
+    <w:p>
+      <w:pPr>
+        <w:numPr>
+          <w:ilvl w:val="0"/>
+          <w:numId w:val="0"/>
+        </w:numPr>
         <w:ind w:leftChars="0"/>
         <w:jc w:val="both"/>
         <w:rPr>
@@ -8388,6 +8901,35 @@
           <w:ilvl w:val="0"/>
           <w:numId w:val="0"/>
         </w:numPr>
+        <w:bidi w:val="0"/>
+        <w:jc w:val="center"/>
+        <w:rPr>
+          <w:rFonts w:hint="default" w:ascii="Times New Roman" w:hAnsi="Times New Roman" w:cs="Times New Roman"/>
+          <w:b/>
+          <w:bCs/>
+          <w:sz w:val="32"/>
+          <w:szCs w:val="32"/>
+          <w:lang w:val="uk-UA"/>
+        </w:rPr>
+      </w:pPr>
+      <w:r>
+        <w:rPr>
+          <w:rFonts w:hint="default" w:ascii="Times New Roman" w:hAnsi="Times New Roman"/>
+          <w:b/>
+          <w:bCs/>
+          <w:sz w:val="32"/>
+          <w:szCs w:val="32"/>
+          <w:lang w:val="uk-UA"/>
+        </w:rPr>
+        <w:t>VNS Lab 1 - Task 2</w:t>
+      </w:r>
+    </w:p>
+    <w:p>
+      <w:pPr>
+        <w:numPr>
+          <w:ilvl w:val="0"/>
+          <w:numId w:val="0"/>
+        </w:numPr>
         <w:ind w:leftChars="0"/>
         <w:jc w:val="both"/>
         <w:rPr>
@@ -8508,6 +9050,35 @@
           <w:ilvl w:val="0"/>
           <w:numId w:val="0"/>
         </w:numPr>
+        <w:bidi w:val="0"/>
+        <w:jc w:val="center"/>
+        <w:rPr>
+          <w:rFonts w:hint="default" w:ascii="Times New Roman" w:hAnsi="Times New Roman" w:cs="Times New Roman"/>
+          <w:b/>
+          <w:bCs/>
+          <w:sz w:val="32"/>
+          <w:szCs w:val="32"/>
+          <w:lang w:val="uk-UA"/>
+        </w:rPr>
+      </w:pPr>
+      <w:r>
+        <w:rPr>
+          <w:rFonts w:hint="default" w:ascii="Times New Roman" w:hAnsi="Times New Roman"/>
+          <w:b/>
+          <w:bCs/>
+          <w:sz w:val="32"/>
+          <w:szCs w:val="32"/>
+          <w:lang w:val="uk-UA"/>
+        </w:rPr>
+        <w:t>Class Practice Work</w:t>
+      </w:r>
+    </w:p>
+    <w:p>
+      <w:pPr>
+        <w:numPr>
+          <w:ilvl w:val="0"/>
+          <w:numId w:val="0"/>
+        </w:numPr>
         <w:ind w:leftChars="0"/>
         <w:jc w:val="both"/>
         <w:rPr>
@@ -8650,6 +9221,35 @@
           <w:ilvl w:val="0"/>
           <w:numId w:val="0"/>
         </w:numPr>
+        <w:bidi w:val="0"/>
+        <w:jc w:val="center"/>
+        <w:rPr>
+          <w:rFonts w:hint="default" w:ascii="Times New Roman" w:hAnsi="Times New Roman" w:cs="Times New Roman"/>
+          <w:b/>
+          <w:bCs/>
+          <w:sz w:val="32"/>
+          <w:szCs w:val="32"/>
+          <w:lang w:val="uk-UA"/>
+        </w:rPr>
+      </w:pPr>
+      <w:r>
+        <w:rPr>
+          <w:rFonts w:hint="default" w:ascii="Times New Roman" w:hAnsi="Times New Roman"/>
+          <w:b/>
+          <w:bCs/>
+          <w:sz w:val="32"/>
+          <w:szCs w:val="32"/>
+          <w:lang w:val="uk-UA"/>
+        </w:rPr>
+        <w:t>Algotester Lab 1</w:t>
+      </w:r>
+    </w:p>
+    <w:p>
+      <w:pPr>
+        <w:numPr>
+          <w:ilvl w:val="0"/>
+          <w:numId w:val="0"/>
+        </w:numPr>
         <w:ind w:leftChars="0"/>
         <w:jc w:val="both"/>
         <w:rPr>
@@ -8842,6 +9442,35 @@
           <w:ilvl w:val="0"/>
           <w:numId w:val="0"/>
         </w:numPr>
+        <w:bidi w:val="0"/>
+        <w:jc w:val="center"/>
+        <w:rPr>
+          <w:rFonts w:hint="default" w:ascii="Times New Roman" w:hAnsi="Times New Roman" w:cs="Times New Roman"/>
+          <w:b/>
+          <w:bCs/>
+          <w:sz w:val="32"/>
+          <w:szCs w:val="32"/>
+          <w:lang w:val="uk-UA"/>
+        </w:rPr>
+      </w:pPr>
+      <w:r>
+        <w:rPr>
+          <w:rFonts w:hint="default" w:ascii="Times New Roman" w:hAnsi="Times New Roman"/>
+          <w:b/>
+          <w:bCs/>
+          <w:sz w:val="32"/>
+          <w:szCs w:val="32"/>
+          <w:lang w:val="uk-UA"/>
+        </w:rPr>
+        <w:t>Self Practice Work</w:t>
+      </w:r>
+    </w:p>
+    <w:p>
+      <w:pPr>
+        <w:numPr>
+          <w:ilvl w:val="0"/>
+          <w:numId w:val="0"/>
+        </w:numPr>
         <w:ind w:leftChars="0"/>
         <w:jc w:val="both"/>
         <w:rPr>
@@ -9074,8 +9703,6 @@
           </wp:inline>
         </w:drawing>
       </w:r>
-      <w:bookmarkStart w:id="0" w:name="_GoBack"/>
-      <w:bookmarkEnd w:id="0"/>
     </w:p>
     <w:p>
       <w:pPr>
@@ -9142,15 +9769,8 @@
         <w:ind w:leftChars="0" w:right="0" w:rightChars="0"/>
         <w:rPr>
           <w:rFonts w:hint="default" w:cs="Times New Roman"/>
-          <w:b w:val="0"/>
-          <w:bCs w:val="0"/>
-          <w:i/>
-          <w:iCs/>
-          <w:color w:val="000000"/>
-          <w:sz w:val="28"/>
-          <w:szCs w:val="28"/>
-          <w:u w:val="none"/>
-          <w:vertAlign w:val="baseline"/>
+          <w:sz w:val="28"/>
+          <w:szCs w:val="28"/>
           <w:lang w:val="uk-UA"/>
         </w:rPr>
       </w:pPr>
@@ -9175,6 +9795,18 @@
     </w:p>
     <w:p>
       <w:pPr>
+        <w:pStyle w:val="7"/>
+        <w:keepNext w:val="0"/>
+        <w:keepLines w:val="0"/>
+        <w:widowControl/>
+        <w:numPr>
+          <w:ilvl w:val="0"/>
+          <w:numId w:val="0"/>
+        </w:numPr>
+        <w:suppressLineNumbers w:val="0"/>
+        <w:bidi w:val="0"/>
+        <w:spacing w:before="0" w:beforeAutospacing="0" w:after="0" w:afterAutospacing="0" w:line="21" w:lineRule="atLeast"/>
+        <w:ind w:leftChars="0" w:right="0" w:rightChars="0"/>
         <w:rPr>
           <w:rFonts w:hint="default" w:ascii="Times New Roman" w:hAnsi="Times New Roman" w:eastAsia="SimSun" w:cs="Times New Roman"/>
           <w:b w:val="0"/>
@@ -9186,9 +9818,133 @@
           <w:szCs w:val="28"/>
           <w:u w:val="none"/>
           <w:vertAlign w:val="baseline"/>
+          <w:lang w:val="uk-UA"/>
+        </w:rPr>
+      </w:pPr>
+    </w:p>
+    <w:p>
+      <w:pPr>
+        <w:pStyle w:val="7"/>
+        <w:keepNext w:val="0"/>
+        <w:keepLines w:val="0"/>
+        <w:widowControl/>
+        <w:numPr>
+          <w:ilvl w:val="0"/>
+          <w:numId w:val="0"/>
+        </w:numPr>
+        <w:suppressLineNumbers w:val="0"/>
+        <w:bidi w:val="0"/>
+        <w:spacing w:before="0" w:beforeAutospacing="0" w:after="0" w:afterAutospacing="0" w:line="21" w:lineRule="atLeast"/>
+        <w:ind w:leftChars="0" w:right="0" w:rightChars="0"/>
+        <w:jc w:val="center"/>
+        <w:rPr>
+          <w:rFonts w:hint="default" w:ascii="Times New Roman" w:hAnsi="Times New Roman" w:eastAsia="SimSun" w:cs="Times New Roman"/>
+          <w:b w:val="0"/>
+          <w:bCs w:val="0"/>
+          <w:i w:val="0"/>
+          <w:iCs w:val="0"/>
+          <w:color w:val="000000"/>
+          <w:sz w:val="28"/>
+          <w:szCs w:val="28"/>
+          <w:u w:val="none"/>
+          <w:vertAlign w:val="baseline"/>
           <w:lang w:val="en-US"/>
         </w:rPr>
       </w:pPr>
+      <w:r>
+        <w:rPr>
+          <w:rFonts w:hint="default" w:ascii="Times New Roman" w:hAnsi="Times New Roman" w:eastAsia="SimSun" w:cs="Times New Roman"/>
+          <w:b w:val="0"/>
+          <w:bCs w:val="0"/>
+          <w:i w:val="0"/>
+          <w:iCs w:val="0"/>
+          <w:color w:val="000000"/>
+          <w:sz w:val="28"/>
+          <w:szCs w:val="28"/>
+          <w:u w:val="none"/>
+          <w:vertAlign w:val="baseline"/>
+          <w:lang w:val="uk-UA"/>
+        </w:rPr>
+        <w:fldChar w:fldCharType="begin"/>
+      </w:r>
+      <w:r>
+        <w:rPr>
+          <w:rFonts w:hint="default" w:ascii="Times New Roman" w:hAnsi="Times New Roman" w:eastAsia="SimSun" w:cs="Times New Roman"/>
+          <w:b w:val="0"/>
+          <w:bCs w:val="0"/>
+          <w:i w:val="0"/>
+          <w:iCs w:val="0"/>
+          <w:color w:val="000000"/>
+          <w:sz w:val="28"/>
+          <w:szCs w:val="28"/>
+          <w:u w:val="none"/>
+          <w:vertAlign w:val="baseline"/>
+          <w:lang w:val="uk-UA"/>
+        </w:rPr>
+        <w:instrText xml:space="preserve"> HYPERLINK "https://github.com/artificial-intelligence-department/ai_programming_playground_2024/pull/70/files" </w:instrText>
+      </w:r>
+      <w:r>
+        <w:rPr>
+          <w:rFonts w:hint="default" w:ascii="Times New Roman" w:hAnsi="Times New Roman" w:eastAsia="SimSun" w:cs="Times New Roman"/>
+          <w:b w:val="0"/>
+          <w:bCs w:val="0"/>
+          <w:i w:val="0"/>
+          <w:iCs w:val="0"/>
+          <w:color w:val="000000"/>
+          <w:sz w:val="28"/>
+          <w:szCs w:val="28"/>
+          <w:u w:val="none"/>
+          <w:vertAlign w:val="baseline"/>
+          <w:lang w:val="uk-UA"/>
+        </w:rPr>
+        <w:fldChar w:fldCharType="separate"/>
+      </w:r>
+      <w:r>
+        <w:rPr>
+          <w:rStyle w:val="6"/>
+          <w:rFonts w:hint="default" w:ascii="Times New Roman" w:hAnsi="Times New Roman" w:eastAsia="SimSun" w:cs="Times New Roman"/>
+          <w:b w:val="0"/>
+          <w:bCs w:val="0"/>
+          <w:i w:val="0"/>
+          <w:iCs w:val="0"/>
+          <w:sz w:val="28"/>
+          <w:szCs w:val="28"/>
+          <w:vertAlign w:val="baseline"/>
+          <w:lang w:val="uk-UA"/>
+        </w:rPr>
+        <w:t xml:space="preserve">Посилання на </w:t>
+      </w:r>
+      <w:r>
+        <w:rPr>
+          <w:rStyle w:val="6"/>
+          <w:rFonts w:hint="default" w:ascii="Times New Roman" w:hAnsi="Times New Roman" w:eastAsia="SimSun" w:cs="Times New Roman"/>
+          <w:b w:val="0"/>
+          <w:bCs w:val="0"/>
+          <w:i w:val="0"/>
+          <w:iCs w:val="0"/>
+          <w:sz w:val="28"/>
+          <w:szCs w:val="28"/>
+          <w:vertAlign w:val="baseline"/>
+          <w:lang w:val="en-US"/>
+        </w:rPr>
+        <w:t>pull request</w:t>
+      </w:r>
+      <w:r>
+        <w:rPr>
+          <w:rFonts w:hint="default" w:ascii="Times New Roman" w:hAnsi="Times New Roman" w:eastAsia="SimSun" w:cs="Times New Roman"/>
+          <w:b w:val="0"/>
+          <w:bCs w:val="0"/>
+          <w:i w:val="0"/>
+          <w:iCs w:val="0"/>
+          <w:color w:val="000000"/>
+          <w:sz w:val="28"/>
+          <w:szCs w:val="28"/>
+          <w:u w:val="none"/>
+          <w:vertAlign w:val="baseline"/>
+          <w:lang w:val="uk-UA"/>
+        </w:rPr>
+        <w:fldChar w:fldCharType="end"/>
+      </w:r>
     </w:p>
     <w:sectPr>
       <w:pgSz w:w="11906" w:h="16838"/>

</xml_diff>

<commit_message>
Epic 2 - Yurii Bubelnyk changed
</commit_message>
<xml_diff>
--- a/ai_11/yurii_bubelnyk/epic_2/Reports/epic_2_practice_and_labs_report_yurii_bubelnyk.docx
+++ b/ai_11/yurii_bubelnyk/epic_2/Reports/epic_2_practice_and_labs_report_yurii_bubelnyk.docx
@@ -261,6 +261,10 @@
         <w:bidi w:val="0"/>
         <w:spacing w:before="0" w:beforeAutospacing="0" w:after="0" w:afterAutospacing="0" w:line="18" w:lineRule="atLeast"/>
         <w:jc w:val="center"/>
+        <w:rPr>
+          <w:rFonts w:hint="default"/>
+          <w:lang w:val="uk-UA"/>
+        </w:rPr>
       </w:pPr>
       <w:r>
         <w:rPr>
@@ -275,7 +279,119 @@
           <w:u w:val="none"/>
           <w:vertAlign w:val="baseline"/>
         </w:rPr>
-        <w:t>про виконання лабораторних та практичних робіт блоку № 1</w:t>
+        <w:t xml:space="preserve">про виконання лабораторних та практичних робіт блоку № </w:t>
+      </w:r>
+      <w:r>
+        <w:rPr>
+          <w:rFonts w:hint="default" w:cs="Times New Roman"/>
+          <w:b/>
+          <w:bCs/>
+          <w:i w:val="0"/>
+          <w:iCs w:val="0"/>
+          <w:color w:val="000000"/>
+          <w:sz w:val="28"/>
+          <w:szCs w:val="28"/>
+          <w:u w:val="none"/>
+          <w:vertAlign w:val="baseline"/>
+          <w:lang w:val="uk-UA"/>
+        </w:rPr>
+        <w:t>2</w:t>
+      </w:r>
+    </w:p>
+    <w:p>
+      <w:pPr>
+        <w:jc w:val="center"/>
+        <w:rPr>
+          <w:sz w:val="28"/>
+          <w:szCs w:val="28"/>
+        </w:rPr>
+      </w:pPr>
+      <w:r>
+        <w:rPr>
+          <w:rFonts w:hint="default" w:ascii="Times New Roman" w:hAnsi="Times New Roman" w:cs="Times New Roman"/>
+          <w:i w:val="0"/>
+          <w:iCs w:val="0"/>
+          <w:color w:val="000000"/>
+          <w:sz w:val="28"/>
+          <w:szCs w:val="28"/>
+          <w:u w:val="none"/>
+          <w:vertAlign w:val="baseline"/>
+        </w:rPr>
+        <w:t>На тему: </w:t>
+      </w:r>
+      <w:r>
+        <w:rPr>
+          <w:rFonts w:hint="default" w:ascii="Times New Roman" w:hAnsi="Times New Roman" w:cs="Times New Roman"/>
+          <w:i w:val="0"/>
+          <w:iCs w:val="0"/>
+          <w:color w:val="000000"/>
+          <w:sz w:val="28"/>
+          <w:szCs w:val="28"/>
+          <w:u w:val="none"/>
+          <w:vertAlign w:val="baseline"/>
+        </w:rPr>
+        <w:t xml:space="preserve"> «</w:t>
+      </w:r>
+      <w:r>
+        <w:rPr>
+          <w:rFonts w:hint="default" w:ascii="Times New Roman" w:hAnsi="Times New Roman" w:eastAsia="SimSun" w:cs="Times New Roman"/>
+          <w:b w:val="0"/>
+          <w:bCs w:val="0"/>
+          <w:i w:val="0"/>
+          <w:iCs w:val="0"/>
+          <w:color w:val="000000"/>
+          <w:sz w:val="28"/>
+          <w:szCs w:val="28"/>
+          <w:u w:val="none"/>
+          <w:vertAlign w:val="baseline"/>
+        </w:rPr>
+        <w:t>Лінійні алгоритми. Розгалужені алгоритми. Умовні та</w:t>
+      </w:r>
+      <w:r>
+        <w:rPr>
+          <w:rFonts w:hint="default" w:ascii="Times New Roman" w:hAnsi="Times New Roman" w:eastAsia="SimSun" w:cs="Times New Roman"/>
+          <w:b w:val="0"/>
+          <w:bCs w:val="0"/>
+          <w:i w:val="0"/>
+          <w:iCs w:val="0"/>
+          <w:color w:val="000000"/>
+          <w:sz w:val="28"/>
+          <w:szCs w:val="28"/>
+          <w:u w:val="none"/>
+          <w:vertAlign w:val="baseline"/>
+          <w:lang w:val="uk-UA"/>
+        </w:rPr>
+        <w:t xml:space="preserve"> </w:t>
+      </w:r>
+      <w:r>
+        <w:rPr>
+          <w:rFonts w:hint="default" w:ascii="Times New Roman" w:hAnsi="Times New Roman" w:eastAsia="SimSun" w:cs="Times New Roman"/>
+          <w:b w:val="0"/>
+          <w:bCs w:val="0"/>
+          <w:i w:val="0"/>
+          <w:iCs w:val="0"/>
+          <w:color w:val="000000"/>
+          <w:sz w:val="28"/>
+          <w:szCs w:val="28"/>
+          <w:u w:val="none"/>
+          <w:vertAlign w:val="baseline"/>
+        </w:rPr>
+        <w:t>логічні оператори. Змінні. Константи. Типи даних. Розмір типів даних. Ввід вивід. Базові операції та вбудовані функції. Коментарі.</w:t>
+      </w:r>
+      <w:bookmarkStart w:id="0" w:name="_GoBack"/>
+      <w:bookmarkEnd w:id="0"/>
+      <w:r>
+        <w:rPr>
+          <w:rFonts w:hint="default" w:ascii="Times New Roman" w:hAnsi="Times New Roman" w:cs="Times New Roman"/>
+          <w:i w:val="0"/>
+          <w:iCs w:val="0"/>
+          <w:color w:val="000000"/>
+          <w:sz w:val="28"/>
+          <w:szCs w:val="28"/>
+          <w:u w:val="none"/>
+          <w:vertAlign w:val="baseline"/>
+        </w:rPr>
+        <w:t>»</w:t>
       </w:r>
     </w:p>
     <w:p>
@@ -292,6 +408,21 @@
       <w:r>
         <w:rPr>
           <w:rFonts w:hint="default" w:ascii="Times New Roman" w:hAnsi="Times New Roman" w:cs="Times New Roman"/>
+          <w:b/>
+          <w:bCs/>
+          <w:i/>
+          <w:iCs/>
+          <w:color w:val="000000"/>
+          <w:sz w:val="28"/>
+          <w:szCs w:val="28"/>
+          <w:u w:val="none"/>
+          <w:vertAlign w:val="baseline"/>
+        </w:rPr>
+        <w:t xml:space="preserve">з дисципліни: </w:t>
+      </w:r>
+      <w:r>
+        <w:rPr>
+          <w:rFonts w:hint="default" w:ascii="Times New Roman" w:hAnsi="Times New Roman" w:cs="Times New Roman"/>
           <w:i w:val="0"/>
           <w:iCs w:val="0"/>
           <w:color w:val="000000"/>
@@ -300,7 +431,7 @@
           <w:u w:val="none"/>
           <w:vertAlign w:val="baseline"/>
         </w:rPr>
-        <w:t>На тему:  «Програмування: алгоритм, програма, код. Системи числення. Двійкова система числення. Розробка та середовище розробки програми.»</w:t>
+        <w:t>«Основи програмування»</w:t>
       </w:r>
     </w:p>
     <w:p>
@@ -313,23 +444,6 @@
         <w:bidi w:val="0"/>
         <w:spacing w:before="0" w:beforeAutospacing="0" w:after="0" w:afterAutospacing="0" w:line="18" w:lineRule="atLeast"/>
         <w:jc w:val="center"/>
-      </w:pPr>
-      <w:r>
-        <w:rPr>
-          <w:rFonts w:hint="default" w:ascii="Times New Roman" w:hAnsi="Times New Roman" w:cs="Times New Roman"/>
-          <w:b/>
-          <w:bCs/>
-          <w:i/>
-          <w:iCs/>
-          <w:color w:val="000000"/>
-          <w:sz w:val="28"/>
-          <w:szCs w:val="28"/>
-          <w:u w:val="none"/>
-          <w:vertAlign w:val="baseline"/>
-        </w:rPr>
-        <w:t xml:space="preserve">з дисципліни: </w:t>
-      </w:r>
-      <w:r>
         <w:rPr>
           <w:rFonts w:hint="default" w:ascii="Times New Roman" w:hAnsi="Times New Roman" w:cs="Times New Roman"/>
           <w:i w:val="0"/>
@@ -340,7 +454,19 @@
           <w:u w:val="none"/>
           <w:vertAlign w:val="baseline"/>
         </w:rPr>
-        <w:t>«Основи програмування»</w:t>
+      </w:pPr>
+      <w:r>
+        <w:rPr>
+          <w:rFonts w:hint="default" w:ascii="Times New Roman" w:hAnsi="Times New Roman" w:cs="Times New Roman"/>
+          <w:i w:val="0"/>
+          <w:iCs w:val="0"/>
+          <w:color w:val="000000"/>
+          <w:sz w:val="28"/>
+          <w:szCs w:val="28"/>
+          <w:u w:val="none"/>
+          <w:vertAlign w:val="baseline"/>
+        </w:rPr>
+        <w:t>до:</w:t>
       </w:r>
     </w:p>
     <w:p>
@@ -353,10 +479,8 @@
         <w:bidi w:val="0"/>
         <w:spacing w:before="0" w:beforeAutospacing="0" w:after="0" w:afterAutospacing="0" w:line="18" w:lineRule="atLeast"/>
         <w:jc w:val="center"/>
-      </w:pPr>
-      <w:r>
-        <w:rPr>
-          <w:rFonts w:hint="default" w:ascii="Times New Roman" w:hAnsi="Times New Roman" w:cs="Times New Roman"/>
+        <w:rPr>
+          <w:rFonts w:hint="default" w:cs="Times New Roman"/>
           <w:i w:val="0"/>
           <w:iCs w:val="0"/>
           <w:color w:val="000000"/>
@@ -364,8 +488,50 @@
           <w:szCs w:val="28"/>
           <w:u w:val="none"/>
           <w:vertAlign w:val="baseline"/>
-        </w:rPr>
-        <w:t>до:</w:t>
+          <w:lang w:val="uk-UA"/>
+        </w:rPr>
+      </w:pPr>
+      <w:r>
+        <w:rPr>
+          <w:rFonts w:hint="default" w:cs="Times New Roman"/>
+          <w:i w:val="0"/>
+          <w:iCs w:val="0"/>
+          <w:color w:val="000000"/>
+          <w:sz w:val="28"/>
+          <w:szCs w:val="28"/>
+          <w:u w:val="none"/>
+          <w:vertAlign w:val="baseline"/>
+          <w:lang w:val="uk-UA"/>
+        </w:rPr>
+        <w:t>ВНС Лабораторної Роботи</w:t>
+      </w:r>
+      <w:r>
+        <w:rPr>
+          <w:rFonts w:hint="default" w:cs="Times New Roman"/>
+          <w:i w:val="0"/>
+          <w:iCs w:val="0"/>
+          <w:color w:val="000000"/>
+          <w:sz w:val="28"/>
+          <w:szCs w:val="28"/>
+          <w:u w:val="none"/>
+          <w:vertAlign w:val="baseline"/>
+          <w:lang w:val="en-US"/>
+        </w:rPr>
+        <w:t xml:space="preserve"> </w:t>
+      </w:r>
+      <w:r>
+        <w:rPr>
+          <w:rFonts w:hint="default" w:cs="Times New Roman"/>
+          <w:i w:val="0"/>
+          <w:iCs w:val="0"/>
+          <w:color w:val="000000"/>
+          <w:sz w:val="28"/>
+          <w:szCs w:val="28"/>
+          <w:u w:val="none"/>
+          <w:vertAlign w:val="baseline"/>
+          <w:lang w:val="uk-UA"/>
+        </w:rPr>
+        <w:t>№ 1</w:t>
       </w:r>
     </w:p>
     <w:p>
@@ -378,10 +544,8 @@
         <w:bidi w:val="0"/>
         <w:spacing w:before="0" w:beforeAutospacing="0" w:after="0" w:afterAutospacing="0" w:line="18" w:lineRule="atLeast"/>
         <w:jc w:val="center"/>
-      </w:pPr>
-      <w:r>
-        <w:rPr>
-          <w:rFonts w:hint="default" w:ascii="Times New Roman" w:hAnsi="Times New Roman" w:cs="Times New Roman"/>
+        <w:rPr>
+          <w:rFonts w:hint="default" w:cs="Times New Roman"/>
           <w:i w:val="0"/>
           <w:iCs w:val="0"/>
           <w:color w:val="000000"/>
@@ -389,8 +553,65 @@
           <w:szCs w:val="28"/>
           <w:u w:val="none"/>
           <w:vertAlign w:val="baseline"/>
-        </w:rPr>
-        <w:t>Практичних Робіт до блоку № 1</w:t>
+          <w:lang w:val="uk-UA"/>
+        </w:rPr>
+      </w:pPr>
+      <w:r>
+        <w:rPr>
+          <w:rFonts w:hint="default" w:cs="Times New Roman"/>
+          <w:i w:val="0"/>
+          <w:iCs w:val="0"/>
+          <w:color w:val="000000"/>
+          <w:sz w:val="28"/>
+          <w:szCs w:val="28"/>
+          <w:u w:val="none"/>
+          <w:vertAlign w:val="baseline"/>
+          <w:lang w:val="uk-UA"/>
+        </w:rPr>
+        <w:t>Алготестер Лабораторної Роботи № 1</w:t>
+      </w:r>
+    </w:p>
+    <w:p>
+      <w:pPr>
+        <w:pStyle w:val="7"/>
+        <w:keepNext w:val="0"/>
+        <w:keepLines w:val="0"/>
+        <w:widowControl/>
+        <w:suppressLineNumbers w:val="0"/>
+        <w:bidi w:val="0"/>
+        <w:spacing w:before="0" w:beforeAutospacing="0" w:after="0" w:afterAutospacing="0" w:line="18" w:lineRule="atLeast"/>
+        <w:jc w:val="center"/>
+        <w:rPr>
+          <w:rFonts w:hint="default"/>
+          <w:lang w:val="en-US"/>
+        </w:rPr>
+      </w:pPr>
+      <w:r>
+        <w:rPr>
+          <w:rFonts w:hint="default" w:ascii="Times New Roman" w:hAnsi="Times New Roman" w:cs="Times New Roman"/>
+          <w:i w:val="0"/>
+          <w:iCs w:val="0"/>
+          <w:color w:val="000000"/>
+          <w:sz w:val="28"/>
+          <w:szCs w:val="28"/>
+          <w:u w:val="none"/>
+          <w:vertAlign w:val="baseline"/>
+        </w:rPr>
+        <w:t xml:space="preserve">Практичних Робіт до блоку № </w:t>
+      </w:r>
+      <w:r>
+        <w:rPr>
+          <w:rFonts w:hint="default" w:cs="Times New Roman"/>
+          <w:i w:val="0"/>
+          <w:iCs w:val="0"/>
+          <w:color w:val="000000"/>
+          <w:sz w:val="28"/>
+          <w:szCs w:val="28"/>
+          <w:u w:val="none"/>
+          <w:vertAlign w:val="baseline"/>
+          <w:lang w:val="uk-UA"/>
+        </w:rPr>
+        <w:t>2</w:t>
       </w:r>
     </w:p>
     <w:p>
@@ -2940,7 +3161,7 @@
       </w:r>
       <w:r>
         <w:rPr>
-          <w:rStyle w:val="6"/>
+          <w:rStyle w:val="5"/>
           <w:rFonts w:hint="default" w:cs="Times New Roman"/>
           <w:b w:val="0"/>
           <w:bCs w:val="0"/>
@@ -7455,6 +7676,7 @@
     <w:p>
       <w:pPr>
         <w:numPr>
+          <w:ilvl w:val="0"/>
           <w:numId w:val="0"/>
         </w:numPr>
         <w:bidi w:val="0"/>
@@ -8360,7 +8582,6 @@
           <w:lang w:val="en-US"/>
         </w:rPr>
       </w:pPr>
-      <w:bookmarkStart w:id="0" w:name="_GoBack"/>
       <w:r>
         <w:drawing>
           <wp:inline distT="0" distB="0" distL="114300" distR="114300">
@@ -8404,7 +8625,6 @@
           </wp:inline>
         </w:drawing>
       </w:r>
-      <w:bookmarkEnd w:id="0"/>
     </w:p>
     <w:p>
       <w:pPr>
@@ -8546,7 +8766,7 @@
       </w:r>
       <w:r>
         <w:rPr>
-          <w:rStyle w:val="6"/>
+          <w:rStyle w:val="5"/>
           <w:rFonts w:hint="default" w:ascii="Times New Roman" w:hAnsi="Times New Roman" w:cs="Times New Roman"/>
           <w:b w:val="0"/>
           <w:bCs w:val="0"/>
@@ -8558,7 +8778,7 @@
       </w:r>
       <w:r>
         <w:rPr>
-          <w:rStyle w:val="6"/>
+          <w:rStyle w:val="5"/>
           <w:rFonts w:hint="default" w:ascii="Times New Roman" w:hAnsi="Times New Roman" w:cs="Times New Roman"/>
           <w:b w:val="0"/>
           <w:bCs w:val="0"/>

</xml_diff>